<commit_message>
Cambios PageUI2 a Form
</commit_message>
<xml_diff>
--- a/Controllers/Templates/permanent-template.docx
+++ b/Controllers/Templates/permanent-template.docx
@@ -1,6 +1,6 @@
 
 <file path=word/document.xml><?xml version="1.0" encoding="utf-8"?>
-<w:document xmlns:wpc="http://schemas.microsoft.com/office/word/2010/wordprocessingCanvas" xmlns:cx="http://schemas.microsoft.com/office/drawing/2014/chartex" xmlns:cx1="http://schemas.microsoft.com/office/drawing/2015/9/8/chartex" xmlns:cx2="http://schemas.microsoft.com/office/drawing/2015/10/21/chartex" xmlns:cx3="http://schemas.microsoft.com/office/drawing/2016/5/9/chartex" xmlns:cx4="http://schemas.microsoft.com/office/drawing/2016/5/10/chartex" xmlns:cx5="http://schemas.microsoft.com/office/drawing/2016/5/11/chartex" xmlns:cx6="http://schemas.microsoft.com/office/drawing/2016/5/12/chartex" xmlns:cx7="http://schemas.microsoft.com/office/drawing/2016/5/13/chartex" xmlns:cx8="http://schemas.microsoft.com/office/drawing/2016/5/14/chartex" xmlns:mc="http://schemas.openxmlformats.org/markup-compatibility/2006" xmlns:aink="http://schemas.microsoft.com/office/drawing/2016/ink" xmlns:am3d="http://schemas.microsoft.com/office/drawing/2017/model3d" xmlns:o="urn:schemas-microsoft-com:office:office" xmlns:r="http://schemas.openxmlformats.org/officeDocument/2006/relationships" xmlns:m="http://schemas.openxmlformats.org/officeDocument/2006/math" xmlns:v="urn:schemas-microsoft-com:vml" xmlns:wp14="http://schemas.microsoft.com/office/word/2010/wordprocessingDrawing" xmlns:wp="http://schemas.openxmlformats.org/drawingml/2006/wordprocessingDrawing" xmlns:w10="urn:schemas-microsoft-com:office:word" xmlns:w="http://schemas.openxmlformats.org/wordprocessingml/2006/main" xmlns:w14="http://schemas.microsoft.com/office/word/2010/wordml" xmlns:w15="http://schemas.microsoft.com/office/word/2012/wordml" xmlns:w16cex="http://schemas.microsoft.com/office/word/2018/wordml/cex" xmlns:w16cid="http://schemas.microsoft.com/office/word/2016/wordml/cid" xmlns:w16="http://schemas.microsoft.com/office/word/2018/wordml" xmlns:w16sdtdh="http://schemas.microsoft.com/office/word/2020/wordml/sdtdatahash" xmlns:w16se="http://schemas.microsoft.com/office/word/2015/wordml/symex" xmlns:wpg="http://schemas.microsoft.com/office/word/2010/wordprocessingGroup" xmlns:wpi="http://schemas.microsoft.com/office/word/2010/wordprocessingInk" xmlns:wne="http://schemas.microsoft.com/office/word/2006/wordml" xmlns:wps="http://schemas.microsoft.com/office/word/2010/wordprocessingShape" mc:Ignorable="w14 w15 w16se w16cid w16 w16cex w16sdtdh wp14">
+<w:document xmlns:wpc="http://schemas.microsoft.com/office/word/2010/wordprocessingCanvas" xmlns:cx="http://schemas.microsoft.com/office/drawing/2014/chartex" xmlns:cx1="http://schemas.microsoft.com/office/drawing/2015/9/8/chartex" xmlns:cx2="http://schemas.microsoft.com/office/drawing/2015/10/21/chartex" xmlns:cx3="http://schemas.microsoft.com/office/drawing/2016/5/9/chartex" xmlns:cx4="http://schemas.microsoft.com/office/drawing/2016/5/10/chartex" xmlns:cx5="http://schemas.microsoft.com/office/drawing/2016/5/11/chartex" xmlns:cx6="http://schemas.microsoft.com/office/drawing/2016/5/12/chartex" xmlns:cx7="http://schemas.microsoft.com/office/drawing/2016/5/13/chartex" xmlns:cx8="http://schemas.microsoft.com/office/drawing/2016/5/14/chartex" xmlns:mc="http://schemas.openxmlformats.org/markup-compatibility/2006" xmlns:aink="http://schemas.microsoft.com/office/drawing/2016/ink" xmlns:am3d="http://schemas.microsoft.com/office/drawing/2017/model3d" xmlns:o="urn:schemas-microsoft-com:office:office" xmlns:oel="http://schemas.microsoft.com/office/2019/extlst" xmlns:r="http://schemas.openxmlformats.org/officeDocument/2006/relationships" xmlns:m="http://schemas.openxmlformats.org/officeDocument/2006/math" xmlns:v="urn:schemas-microsoft-com:vml" xmlns:wp14="http://schemas.microsoft.com/office/word/2010/wordprocessingDrawing" xmlns:wp="http://schemas.openxmlformats.org/drawingml/2006/wordprocessingDrawing" xmlns:w10="urn:schemas-microsoft-com:office:word" xmlns:w="http://schemas.openxmlformats.org/wordprocessingml/2006/main" xmlns:w14="http://schemas.microsoft.com/office/word/2010/wordml" xmlns:w15="http://schemas.microsoft.com/office/word/2012/wordml" xmlns:w16cex="http://schemas.microsoft.com/office/word/2018/wordml/cex" xmlns:w16cid="http://schemas.microsoft.com/office/word/2016/wordml/cid" xmlns:w16="http://schemas.microsoft.com/office/word/2018/wordml" xmlns:w16du="http://schemas.microsoft.com/office/word/2023/wordml/word16du" xmlns:w16sdtdh="http://schemas.microsoft.com/office/word/2020/wordml/sdtdatahash" xmlns:w16se="http://schemas.microsoft.com/office/word/2015/wordml/symex" xmlns:wpg="http://schemas.microsoft.com/office/word/2010/wordprocessingGroup" xmlns:wpi="http://schemas.microsoft.com/office/word/2010/wordprocessingInk" xmlns:wne="http://schemas.microsoft.com/office/word/2006/wordml" xmlns:wps="http://schemas.microsoft.com/office/word/2010/wordprocessingShape" mc:Ignorable="w14 w15 w16se w16cid w16 w16cex w16sdtdh wp14">
   <w:body>
     <w:p>
       <w:pPr>
@@ -106,7 +106,7 @@
                 <v:stroke joinstyle="miter"/>
                 <v:path gradientshapeok="t" o:connecttype="rect"/>
               </v:shapetype>
-              <v:shape id="Cuadro de texto 2" o:spid="_x0000_s1026" type="#_x0000_t202" style="position:absolute;margin-left:-9.7pt;margin-top:6.55pt;width:271.65pt;height:60.45pt;z-index:251662336;visibility:visible;mso-wrap-style:square;mso-width-percent:0;mso-height-percent:0;mso-wrap-distance-left:9pt;mso-wrap-distance-top:3.6pt;mso-wrap-distance-right:9pt;mso-wrap-distance-bottom:3.6pt;mso-position-horizontal:absolute;mso-position-horizontal-relative:text;mso-position-vertical:absolute;mso-position-vertical-relative:text;mso-width-percent:0;mso-height-percent:0;mso-width-relative:margin;mso-height-relative:margin;v-text-anchor:top" o:gfxdata="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" stroked="f">
+              <v:shape id="Cuadro de texto 2" o:spid="_x0000_s1026" type="#_x0000_t202" style="position:absolute;margin-left:-9.7pt;margin-top:6.55pt;width:271.65pt;height:60.45pt;z-index:251662336;visibility:visible;mso-wrap-style:square;mso-width-percent:0;mso-height-percent:0;mso-wrap-distance-left:9pt;mso-wrap-distance-top:3.6pt;mso-wrap-distance-right:9pt;mso-wrap-distance-bottom:3.6pt;mso-position-horizontal:absolute;mso-position-horizontal-relative:text;mso-position-vertical:absolute;mso-position-vertical-relative:text;mso-width-percent:0;mso-height-percent:0;mso-width-relative:margin;mso-height-relative:margin;v-text-anchor:top" o:gfxdata="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" stroked="f">
                 <v:textbox>
                   <w:txbxContent>
                     <w:p>
@@ -283,7 +283,7 @@
           </mc:Choice>
           <mc:Fallback>
             <w:pict>
-              <v:shape w14:anchorId="1601F66C" id="_x0000_s1027" type="#_x0000_t202" style="position:absolute;margin-left:-2.55pt;margin-top:-7.85pt;width:63.75pt;height:48pt;z-index:251660288;visibility:visible;mso-wrap-style:square;mso-width-percent:0;mso-height-percent:0;mso-wrap-distance-left:9pt;mso-wrap-distance-top:0;mso-wrap-distance-right:9pt;mso-wrap-distance-bottom:0;mso-position-horizontal:absolute;mso-position-horizontal-relative:text;mso-position-vertical:absolute;mso-position-vertical-relative:text;mso-width-percent:0;mso-height-percent:0;mso-width-relative:margin;mso-height-relative:margin;v-text-anchor:top" o:gfxdata="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" filled="f" stroked="f" strokeweight=".5pt">
+              <v:shape w14:anchorId="1601F66C" id="_x0000_s1027" type="#_x0000_t202" style="position:absolute;margin-left:-2.55pt;margin-top:-7.85pt;width:63.75pt;height:48pt;z-index:251660288;visibility:visible;mso-wrap-style:square;mso-width-percent:0;mso-height-percent:0;mso-wrap-distance-left:9pt;mso-wrap-distance-top:0;mso-wrap-distance-right:9pt;mso-wrap-distance-bottom:0;mso-position-horizontal:absolute;mso-position-horizontal-relative:text;mso-position-vertical:absolute;mso-position-vertical-relative:text;mso-width-percent:0;mso-height-percent:0;mso-width-relative:margin;mso-height-relative:margin;v-text-anchor:top" o:gfxdata="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" filled="f" stroked="f" strokeweight=".5pt">
                 <v:textbox>
                   <w:txbxContent>
                     <w:p>
@@ -694,16 +694,8 @@
       </w:r>
       <w:proofErr w:type="gramEnd"/>
       <w:r>
-        <w:t xml:space="preserve"> El presente acuerdo entra en vigor en el momento en que ambas partes lo firman, y mantiene su vigencia después de la finalización de la relación hasta </w:t>
-      </w:r>
-      <w:r>
-        <w:t>$</w:t>
-      </w:r>
-      <w:proofErr w:type="spellStart"/>
-      <w:r>
-        <w:t>fecha_renuncia</w:t>
-      </w:r>
-      <w:proofErr w:type="spellEnd"/>
+        <w:t xml:space="preserve"> El presente acuerdo entra en vigor en el momento en que ambas partes lo firman, y mantiene su vigencia después de la finalización de la relación</w:t>
+      </w:r>
       <w:r>
         <w:t>.</w:t>
       </w:r>
@@ -723,11 +715,17 @@
       <w:r>
         <w:t>$</w:t>
       </w:r>
-      <w:proofErr w:type="spellStart"/>
-      <w:r>
-        <w:t>cantidad_sancion</w:t>
-      </w:r>
-      <w:proofErr w:type="spellEnd"/>
+      <w:r>
+        <w:t xml:space="preserve">100.00 </w:t>
+      </w:r>
+      <w:proofErr w:type="gramStart"/>
+      <w:r>
+        <w:t>Dólares</w:t>
+      </w:r>
+      <w:proofErr w:type="gramEnd"/>
+      <w:r>
+        <w:t xml:space="preserve"> de los Estados Unidos de América</w:t>
+      </w:r>
       <w:r>
         <w:t>.</w:t>
       </w:r>
@@ -873,7 +871,7 @@
 </file>
 
 <file path=word/numbering.xml><?xml version="1.0" encoding="utf-8"?>
-<w:numbering xmlns:wpc="http://schemas.microsoft.com/office/word/2010/wordprocessingCanvas" xmlns:cx="http://schemas.microsoft.com/office/drawing/2014/chartex" xmlns:cx1="http://schemas.microsoft.com/office/drawing/2015/9/8/chartex" xmlns:cx2="http://schemas.microsoft.com/office/drawing/2015/10/21/chartex" xmlns:cx3="http://schemas.microsoft.com/office/drawing/2016/5/9/chartex" xmlns:cx4="http://schemas.microsoft.com/office/drawing/2016/5/10/chartex" xmlns:cx5="http://schemas.microsoft.com/office/drawing/2016/5/11/chartex" xmlns:cx6="http://schemas.microsoft.com/office/drawing/2016/5/12/chartex" xmlns:cx7="http://schemas.microsoft.com/office/drawing/2016/5/13/chartex" xmlns:cx8="http://schemas.microsoft.com/office/drawing/2016/5/14/chartex" xmlns:mc="http://schemas.openxmlformats.org/markup-compatibility/2006" xmlns:aink="http://schemas.microsoft.com/office/drawing/2016/ink" xmlns:am3d="http://schemas.microsoft.com/office/drawing/2017/model3d" xmlns:o="urn:schemas-microsoft-com:office:office" xmlns:r="http://schemas.openxmlformats.org/officeDocument/2006/relationships" xmlns:m="http://schemas.openxmlformats.org/officeDocument/2006/math" xmlns:v="urn:schemas-microsoft-com:vml" xmlns:wp14="http://schemas.microsoft.com/office/word/2010/wordprocessingDrawing" xmlns:wp="http://schemas.openxmlformats.org/drawingml/2006/wordprocessingDrawing" xmlns:w10="urn:schemas-microsoft-com:office:word" xmlns:w="http://schemas.openxmlformats.org/wordprocessingml/2006/main" xmlns:w14="http://schemas.microsoft.com/office/word/2010/wordml" xmlns:w15="http://schemas.microsoft.com/office/word/2012/wordml" xmlns:w16cex="http://schemas.microsoft.com/office/word/2018/wordml/cex" xmlns:w16cid="http://schemas.microsoft.com/office/word/2016/wordml/cid" xmlns:w16="http://schemas.microsoft.com/office/word/2018/wordml" xmlns:w16sdtdh="http://schemas.microsoft.com/office/word/2020/wordml/sdtdatahash" xmlns:w16se="http://schemas.microsoft.com/office/word/2015/wordml/symex" xmlns:wpg="http://schemas.microsoft.com/office/word/2010/wordprocessingGroup" xmlns:wpi="http://schemas.microsoft.com/office/word/2010/wordprocessingInk" xmlns:wne="http://schemas.microsoft.com/office/word/2006/wordml" xmlns:wps="http://schemas.microsoft.com/office/word/2010/wordprocessingShape" mc:Ignorable="w14 w15 w16se w16cid w16 w16cex w16sdtdh wp14">
+<w:numbering xmlns:wpc="http://schemas.microsoft.com/office/word/2010/wordprocessingCanvas" xmlns:cx="http://schemas.microsoft.com/office/drawing/2014/chartex" xmlns:cx1="http://schemas.microsoft.com/office/drawing/2015/9/8/chartex" xmlns:cx2="http://schemas.microsoft.com/office/drawing/2015/10/21/chartex" xmlns:cx3="http://schemas.microsoft.com/office/drawing/2016/5/9/chartex" xmlns:cx4="http://schemas.microsoft.com/office/drawing/2016/5/10/chartex" xmlns:cx5="http://schemas.microsoft.com/office/drawing/2016/5/11/chartex" xmlns:cx6="http://schemas.microsoft.com/office/drawing/2016/5/12/chartex" xmlns:cx7="http://schemas.microsoft.com/office/drawing/2016/5/13/chartex" xmlns:cx8="http://schemas.microsoft.com/office/drawing/2016/5/14/chartex" xmlns:mc="http://schemas.openxmlformats.org/markup-compatibility/2006" xmlns:aink="http://schemas.microsoft.com/office/drawing/2016/ink" xmlns:am3d="http://schemas.microsoft.com/office/drawing/2017/model3d" xmlns:o="urn:schemas-microsoft-com:office:office" xmlns:oel="http://schemas.microsoft.com/office/2019/extlst" xmlns:r="http://schemas.openxmlformats.org/officeDocument/2006/relationships" xmlns:m="http://schemas.openxmlformats.org/officeDocument/2006/math" xmlns:v="urn:schemas-microsoft-com:vml" xmlns:wp14="http://schemas.microsoft.com/office/word/2010/wordprocessingDrawing" xmlns:wp="http://schemas.openxmlformats.org/drawingml/2006/wordprocessingDrawing" xmlns:w10="urn:schemas-microsoft-com:office:word" xmlns:w="http://schemas.openxmlformats.org/wordprocessingml/2006/main" xmlns:w14="http://schemas.microsoft.com/office/word/2010/wordml" xmlns:w15="http://schemas.microsoft.com/office/word/2012/wordml" xmlns:w16cex="http://schemas.microsoft.com/office/word/2018/wordml/cex" xmlns:w16cid="http://schemas.microsoft.com/office/word/2016/wordml/cid" xmlns:w16="http://schemas.microsoft.com/office/word/2018/wordml" xmlns:w16du="http://schemas.microsoft.com/office/word/2023/wordml/word16du" xmlns:w16sdtdh="http://schemas.microsoft.com/office/word/2020/wordml/sdtdatahash" xmlns:w16se="http://schemas.microsoft.com/office/word/2015/wordml/symex" xmlns:wpg="http://schemas.microsoft.com/office/word/2010/wordprocessingGroup" xmlns:wpi="http://schemas.microsoft.com/office/word/2010/wordprocessingInk" xmlns:wne="http://schemas.microsoft.com/office/word/2006/wordml" xmlns:wps="http://schemas.microsoft.com/office/word/2010/wordprocessingShape" mc:Ignorable="w14 w15 w16se w16cid w16 w16cex w16sdtdh wp14">
   <w:abstractNum w:abstractNumId="0" w15:restartNumberingAfterBreak="0">
     <w:nsid w:val="19CC51DE"/>
     <w:multiLevelType w:val="hybridMultilevel"/>
@@ -1189,13 +1187,13 @@
       </w:pPr>
     </w:lvl>
   </w:abstractNum>
-  <w:num w:numId="1">
+  <w:num w:numId="1" w16cid:durableId="1621766793">
     <w:abstractNumId w:val="0"/>
   </w:num>
-  <w:num w:numId="2">
+  <w:num w:numId="2" w16cid:durableId="1623879603">
     <w:abstractNumId w:val="1"/>
   </w:num>
-  <w:num w:numId="3">
+  <w:num w:numId="3" w16cid:durableId="1162116906">
     <w:abstractNumId w:val="2"/>
   </w:num>
 </w:numbering>

</xml_diff>